<commit_message>
box model styling list , tables
</commit_message>
<xml_diff>
--- a/css_easy.docx
+++ b/css_easy.docx
@@ -682,21 +682,644 @@
     </w:p>
     <w:p>
       <w:pPr>
-        <w:rPr>
-          <w:rFonts w:ascii="Times New Roman" w:hAnsi="Times New Roman" w:cs="Times New Roman"/>
-          <w:sz w:val="28"/>
-          <w:szCs w:val="28"/>
-        </w:rPr>
-      </w:pPr>
-    </w:p>
-    <w:p>
-      <w:pPr>
-        <w:rPr>
-          <w:rFonts w:ascii="Times New Roman" w:hAnsi="Times New Roman" w:cs="Times New Roman"/>
-          <w:sz w:val="28"/>
-          <w:szCs w:val="28"/>
-        </w:rPr>
-      </w:pPr>
+        <w:jc w:val="center"/>
+        <w:rPr>
+          <w:rFonts w:ascii="Times New Roman" w:hAnsi="Times New Roman" w:cs="Times New Roman"/>
+          <w:sz w:val="28"/>
+          <w:szCs w:val="28"/>
+        </w:rPr>
+      </w:pPr>
+      <w:r>
+        <w:rPr>
+          <w:rFonts w:ascii="Times New Roman" w:hAnsi="Times New Roman" w:cs="Times New Roman"/>
+          <w:sz w:val="28"/>
+          <w:szCs w:val="28"/>
+          <w:highlight w:val="yellow"/>
+        </w:rPr>
+        <w:t>Units in css</w:t>
+      </w:r>
+    </w:p>
+    <w:p>
+      <w:pPr>
+        <w:rPr>
+          <w:rFonts w:ascii="Times New Roman" w:hAnsi="Times New Roman" w:cs="Times New Roman"/>
+          <w:sz w:val="28"/>
+          <w:szCs w:val="28"/>
+        </w:rPr>
+      </w:pPr>
+      <w:r>
+        <w:rPr>
+          <w:rFonts w:ascii="Times New Roman" w:hAnsi="Times New Roman" w:cs="Times New Roman"/>
+          <w:sz w:val="28"/>
+          <w:szCs w:val="28"/>
+        </w:rPr>
+        <w:t>Relative units dependent on size</w:t>
+      </w:r>
+    </w:p>
+    <w:p>
+      <w:pPr>
+        <w:rPr>
+          <w:rFonts w:ascii="Times New Roman" w:hAnsi="Times New Roman" w:cs="Times New Roman"/>
+          <w:sz w:val="28"/>
+          <w:szCs w:val="28"/>
+        </w:rPr>
+      </w:pPr>
+      <w:r>
+        <w:rPr>
+          <w:rFonts w:ascii="Times New Roman" w:hAnsi="Times New Roman" w:cs="Times New Roman"/>
+          <w:sz w:val="28"/>
+          <w:szCs w:val="28"/>
+        </w:rPr>
+        <w:t xml:space="preserve">% , em , rem , vw , vh vmin , vmax </w:t>
+      </w:r>
+    </w:p>
+    <w:p>
+      <w:pPr>
+        <w:rPr>
+          <w:rFonts w:ascii="Times New Roman" w:hAnsi="Times New Roman" w:cs="Times New Roman"/>
+          <w:sz w:val="28"/>
+          <w:szCs w:val="28"/>
+        </w:rPr>
+      </w:pPr>
+    </w:p>
+    <w:p>
+      <w:pPr>
+        <w:rPr>
+          <w:rFonts w:ascii="Times New Roman" w:hAnsi="Times New Roman" w:cs="Times New Roman"/>
+          <w:sz w:val="28"/>
+          <w:szCs w:val="28"/>
+        </w:rPr>
+      </w:pPr>
+      <w:r>
+        <w:rPr>
+          <w:rFonts w:ascii="Times New Roman" w:hAnsi="Times New Roman" w:cs="Times New Roman"/>
+          <w:sz w:val="28"/>
+          <w:szCs w:val="28"/>
+        </w:rPr>
+        <w:t>Absolute units or fixed unit</w:t>
+      </w:r>
+    </w:p>
+    <w:p>
+      <w:pPr>
+        <w:rPr>
+          <w:rFonts w:ascii="Times New Roman" w:hAnsi="Times New Roman" w:cs="Times New Roman"/>
+          <w:sz w:val="28"/>
+          <w:szCs w:val="28"/>
+        </w:rPr>
+      </w:pPr>
+      <w:r>
+        <w:rPr>
+          <w:rFonts w:ascii="Times New Roman" w:hAnsi="Times New Roman" w:cs="Times New Roman"/>
+          <w:sz w:val="28"/>
+          <w:szCs w:val="28"/>
+        </w:rPr>
+        <w:t xml:space="preserve">Cm , mm , </w:t>
+      </w:r>
+    </w:p>
+    <w:p>
+      <w:pPr>
+        <w:rPr>
+          <w:rFonts w:ascii="Times New Roman" w:hAnsi="Times New Roman" w:cs="Times New Roman"/>
+          <w:sz w:val="28"/>
+          <w:szCs w:val="28"/>
+        </w:rPr>
+      </w:pPr>
+      <w:r>
+        <w:rPr>
+          <w:rFonts w:ascii="Times New Roman" w:hAnsi="Times New Roman" w:cs="Times New Roman"/>
+          <w:sz w:val="28"/>
+          <w:szCs w:val="28"/>
+        </w:rPr>
+        <w:t>I</w:t>
+      </w:r>
+      <w:r>
+        <w:rPr>
+          <w:rFonts w:ascii="Times New Roman" w:hAnsi="Times New Roman" w:cs="Times New Roman"/>
+          <w:sz w:val="28"/>
+          <w:szCs w:val="28"/>
+        </w:rPr>
+        <w:t>n</w:t>
+      </w:r>
+      <w:r>
+        <w:rPr>
+          <w:rFonts w:ascii="Times New Roman" w:hAnsi="Times New Roman" w:cs="Times New Roman"/>
+          <w:sz w:val="28"/>
+          <w:szCs w:val="28"/>
+        </w:rPr>
+        <w:t xml:space="preserve"> : inches (1in =96px)</w:t>
+      </w:r>
+      <w:r>
+        <w:rPr>
+          <w:rFonts w:ascii="Times New Roman" w:hAnsi="Times New Roman" w:cs="Times New Roman"/>
+          <w:sz w:val="28"/>
+          <w:szCs w:val="28"/>
+        </w:rPr>
+        <w:t>,</w:t>
+      </w:r>
+    </w:p>
+    <w:p>
+      <w:pPr>
+        <w:rPr>
+          <w:rFonts w:ascii="Times New Roman" w:hAnsi="Times New Roman" w:cs="Times New Roman"/>
+          <w:sz w:val="28"/>
+          <w:szCs w:val="28"/>
+        </w:rPr>
+      </w:pPr>
+      <w:r>
+        <w:rPr>
+          <w:rFonts w:ascii="Times New Roman" w:hAnsi="Times New Roman" w:cs="Times New Roman"/>
+          <w:sz w:val="28"/>
+          <w:szCs w:val="28"/>
+        </w:rPr>
+        <w:t>P</w:t>
+      </w:r>
+      <w:r>
+        <w:rPr>
+          <w:rFonts w:ascii="Times New Roman" w:hAnsi="Times New Roman" w:cs="Times New Roman"/>
+          <w:sz w:val="28"/>
+          <w:szCs w:val="28"/>
+        </w:rPr>
+        <w:t>x</w:t>
+      </w:r>
+      <w:r>
+        <w:rPr>
+          <w:rFonts w:ascii="Times New Roman" w:hAnsi="Times New Roman" w:cs="Times New Roman"/>
+          <w:sz w:val="28"/>
+          <w:szCs w:val="28"/>
+        </w:rPr>
+        <w:t xml:space="preserve"> : pixels(1 pixel = 1/96 of 1in)</w:t>
+      </w:r>
+    </w:p>
+    <w:p>
+      <w:pPr>
+        <w:rPr>
+          <w:rFonts w:ascii="Times New Roman" w:hAnsi="Times New Roman" w:cs="Times New Roman"/>
+          <w:sz w:val="28"/>
+          <w:szCs w:val="28"/>
+        </w:rPr>
+      </w:pPr>
+      <w:r>
+        <w:rPr>
+          <w:rFonts w:ascii="Times New Roman" w:hAnsi="Times New Roman" w:cs="Times New Roman"/>
+          <w:sz w:val="28"/>
+          <w:szCs w:val="28"/>
+        </w:rPr>
+        <w:t>,pt,</w:t>
+      </w:r>
+    </w:p>
+    <w:p>
+      <w:pPr>
+        <w:rPr>
+          <w:rFonts w:ascii="Times New Roman" w:hAnsi="Times New Roman" w:cs="Times New Roman"/>
+          <w:sz w:val="28"/>
+          <w:szCs w:val="28"/>
+        </w:rPr>
+      </w:pPr>
+      <w:r>
+        <w:rPr>
+          <w:rFonts w:ascii="Times New Roman" w:hAnsi="Times New Roman" w:cs="Times New Roman"/>
+          <w:sz w:val="28"/>
+          <w:szCs w:val="28"/>
+        </w:rPr>
+        <w:t>pc</w:t>
+      </w:r>
+      <w:r>
+        <w:rPr>
+          <w:rFonts w:ascii="Times New Roman" w:hAnsi="Times New Roman" w:cs="Times New Roman"/>
+          <w:sz w:val="28"/>
+          <w:szCs w:val="28"/>
+        </w:rPr>
+        <w:t>=12pt</w:t>
+      </w:r>
+    </w:p>
+    <w:p>
+      <w:pPr>
+        <w:rPr>
+          <w:rFonts w:ascii="Times New Roman" w:hAnsi="Times New Roman" w:cs="Times New Roman"/>
+          <w:sz w:val="28"/>
+          <w:szCs w:val="28"/>
+        </w:rPr>
+      </w:pPr>
+    </w:p>
+    <w:p>
+      <w:pPr>
+        <w:jc w:val="center"/>
+        <w:rPr>
+          <w:rFonts w:ascii="Times New Roman" w:hAnsi="Times New Roman" w:cs="Times New Roman"/>
+          <w:sz w:val="28"/>
+          <w:szCs w:val="28"/>
+        </w:rPr>
+      </w:pPr>
+      <w:r>
+        <w:rPr>
+          <w:rFonts w:ascii="Times New Roman" w:hAnsi="Times New Roman" w:cs="Times New Roman"/>
+          <w:sz w:val="28"/>
+          <w:szCs w:val="28"/>
+          <w:highlight w:val="yellow"/>
+        </w:rPr>
+        <w:t>Box Model</w:t>
+      </w:r>
+    </w:p>
+    <w:p>
+      <w:pPr>
+        <w:rPr>
+          <w:rFonts w:ascii="Times New Roman" w:hAnsi="Times New Roman" w:cs="Times New Roman"/>
+          <w:sz w:val="28"/>
+          <w:szCs w:val="28"/>
+        </w:rPr>
+      </w:pPr>
+      <w:r>
+        <w:rPr>
+          <w:rFonts w:ascii="Times New Roman" w:hAnsi="Times New Roman" w:cs="Times New Roman"/>
+          <w:sz w:val="28"/>
+          <w:szCs w:val="28"/>
+        </w:rPr>
+        <w:t xml:space="preserve">Margin – border – padding – actual content – padding – border </w:t>
+      </w:r>
+      <w:r>
+        <w:rPr>
+          <w:rFonts w:ascii="Times New Roman" w:hAnsi="Times New Roman" w:cs="Times New Roman"/>
+          <w:sz w:val="28"/>
+          <w:szCs w:val="28"/>
+        </w:rPr>
+        <w:t>–</w:t>
+      </w:r>
+      <w:r>
+        <w:rPr>
+          <w:rFonts w:ascii="Times New Roman" w:hAnsi="Times New Roman" w:cs="Times New Roman"/>
+          <w:sz w:val="28"/>
+          <w:szCs w:val="28"/>
+        </w:rPr>
+        <w:t xml:space="preserve"> margin</w:t>
+      </w:r>
+    </w:p>
+    <w:p>
+      <w:pPr>
+        <w:rPr>
+          <w:rFonts w:ascii="Times New Roman" w:hAnsi="Times New Roman" w:cs="Times New Roman"/>
+          <w:sz w:val="28"/>
+          <w:szCs w:val="28"/>
+        </w:rPr>
+      </w:pPr>
+    </w:p>
+    <w:p>
+      <w:pPr>
+        <w:rPr>
+          <w:rFonts w:ascii="Times New Roman" w:hAnsi="Times New Roman" w:cs="Times New Roman"/>
+          <w:sz w:val="28"/>
+          <w:szCs w:val="28"/>
+        </w:rPr>
+      </w:pPr>
+      <w:r>
+        <w:rPr>
+          <w:rFonts w:ascii="Times New Roman" w:hAnsi="Times New Roman" w:cs="Times New Roman"/>
+          <w:sz w:val="28"/>
+          <w:szCs w:val="28"/>
+        </w:rPr>
+        <w:t>*margin doesnot have or take background color</w:t>
+      </w:r>
+    </w:p>
+    <w:p>
+      <w:pPr>
+        <w:rPr>
+          <w:rFonts w:ascii="Times New Roman" w:hAnsi="Times New Roman" w:cs="Times New Roman"/>
+          <w:sz w:val="28"/>
+          <w:szCs w:val="28"/>
+        </w:rPr>
+      </w:pPr>
+      <w:r>
+        <w:rPr>
+          <w:rFonts w:ascii="Times New Roman" w:hAnsi="Times New Roman" w:cs="Times New Roman"/>
+          <w:sz w:val="28"/>
+          <w:szCs w:val="28"/>
+        </w:rPr>
+        <w:t>*padding take the background color</w:t>
+      </w:r>
+    </w:p>
+    <w:p>
+      <w:pPr>
+        <w:rPr>
+          <w:rFonts w:ascii="Times New Roman" w:hAnsi="Times New Roman" w:cs="Times New Roman"/>
+          <w:sz w:val="28"/>
+          <w:szCs w:val="28"/>
+        </w:rPr>
+      </w:pPr>
+    </w:p>
+    <w:p>
+      <w:pPr>
+        <w:jc w:val="center"/>
+        <w:rPr>
+          <w:rFonts w:ascii="Times New Roman" w:hAnsi="Times New Roman" w:cs="Times New Roman"/>
+          <w:sz w:val="28"/>
+          <w:szCs w:val="28"/>
+        </w:rPr>
+      </w:pPr>
+      <w:r>
+        <w:rPr>
+          <w:rFonts w:ascii="Times New Roman" w:hAnsi="Times New Roman" w:cs="Times New Roman"/>
+          <w:sz w:val="28"/>
+          <w:szCs w:val="28"/>
+          <w:highlight w:val="yellow"/>
+        </w:rPr>
+        <w:t>Styling Lists</w:t>
+      </w:r>
+    </w:p>
+    <w:p>
+      <w:pPr>
+        <w:rPr>
+          <w:rFonts w:ascii="Times New Roman" w:hAnsi="Times New Roman" w:cs="Times New Roman"/>
+          <w:sz w:val="28"/>
+          <w:szCs w:val="28"/>
+        </w:rPr>
+      </w:pPr>
+      <w:r>
+        <w:rPr>
+          <w:rFonts w:ascii="Times New Roman" w:hAnsi="Times New Roman" w:cs="Times New Roman"/>
+          <w:sz w:val="28"/>
+          <w:szCs w:val="28"/>
+        </w:rPr>
+        <w:t>List-style-type: disc , roman</w:t>
+      </w:r>
+    </w:p>
+    <w:p>
+      <w:pPr>
+        <w:rPr>
+          <w:rFonts w:ascii="Times New Roman" w:hAnsi="Times New Roman" w:cs="Times New Roman"/>
+          <w:sz w:val="28"/>
+          <w:szCs w:val="28"/>
+        </w:rPr>
+      </w:pPr>
+      <w:r>
+        <w:rPr>
+          <w:rFonts w:ascii="Times New Roman" w:hAnsi="Times New Roman" w:cs="Times New Roman"/>
+          <w:sz w:val="28"/>
+          <w:szCs w:val="28"/>
+        </w:rPr>
+        <w:t>List-style-position : outside , inside</w:t>
+      </w:r>
+    </w:p>
+    <w:p>
+      <w:pPr>
+        <w:rPr>
+          <w:rFonts w:ascii="Times New Roman" w:hAnsi="Times New Roman" w:cs="Times New Roman"/>
+          <w:sz w:val="28"/>
+          <w:szCs w:val="28"/>
+        </w:rPr>
+      </w:pPr>
+      <w:r>
+        <w:rPr>
+          <w:rFonts w:ascii="Times New Roman" w:hAnsi="Times New Roman" w:cs="Times New Roman"/>
+          <w:sz w:val="28"/>
+          <w:szCs w:val="28"/>
+        </w:rPr>
+        <w:t xml:space="preserve">List-style-image : </w:t>
+      </w:r>
+    </w:p>
+    <w:p>
+      <w:pPr>
+        <w:rPr>
+          <w:rFonts w:ascii="Times New Roman" w:hAnsi="Times New Roman" w:cs="Times New Roman"/>
+          <w:sz w:val="28"/>
+          <w:szCs w:val="28"/>
+        </w:rPr>
+      </w:pPr>
+    </w:p>
+    <w:p>
+      <w:pPr>
+        <w:rPr>
+          <w:rFonts w:ascii="Times New Roman" w:hAnsi="Times New Roman" w:cs="Times New Roman"/>
+          <w:sz w:val="28"/>
+          <w:szCs w:val="28"/>
+        </w:rPr>
+      </w:pPr>
+      <w:r>
+        <w:rPr>
+          <w:rFonts w:ascii="Times New Roman" w:hAnsi="Times New Roman" w:cs="Times New Roman"/>
+          <w:sz w:val="28"/>
+          <w:szCs w:val="28"/>
+        </w:rPr>
+        <w:t>Eg Navbar</w:t>
+      </w:r>
+    </w:p>
+    <w:p>
+      <w:pPr>
+        <w:rPr>
+          <w:rFonts w:ascii="Times New Roman" w:hAnsi="Times New Roman" w:cs="Times New Roman"/>
+          <w:sz w:val="28"/>
+          <w:szCs w:val="28"/>
+        </w:rPr>
+      </w:pPr>
+      <w:r>
+        <w:rPr>
+          <w:rFonts w:ascii="Times New Roman" w:hAnsi="Times New Roman" w:cs="Times New Roman"/>
+          <w:sz w:val="28"/>
+          <w:szCs w:val="28"/>
+        </w:rPr>
+        <w:t>Nav a{ text-decoration : none ; padding: 20px ; float : left }</w:t>
+      </w:r>
+    </w:p>
+    <w:p>
+      <w:pPr>
+        <w:rPr>
+          <w:rFonts w:ascii="Times New Roman" w:hAnsi="Times New Roman" w:cs="Times New Roman"/>
+          <w:sz w:val="28"/>
+          <w:szCs w:val="28"/>
+        </w:rPr>
+      </w:pPr>
+      <w:r>
+        <w:rPr>
+          <w:rFonts w:ascii="Times New Roman" w:hAnsi="Times New Roman" w:cs="Times New Roman"/>
+          <w:sz w:val="28"/>
+          <w:szCs w:val="28"/>
+        </w:rPr>
+        <w:t>Nav {background-color : black , overflow : hidden}</w:t>
+      </w:r>
+    </w:p>
+    <w:p>
+      <w:pPr>
+        <w:rPr>
+          <w:rFonts w:ascii="Times New Roman" w:hAnsi="Times New Roman" w:cs="Times New Roman"/>
+          <w:sz w:val="28"/>
+          <w:szCs w:val="28"/>
+        </w:rPr>
+      </w:pPr>
+    </w:p>
+    <w:p>
+      <w:pPr>
+        <w:rPr>
+          <w:rFonts w:ascii="Times New Roman" w:hAnsi="Times New Roman" w:cs="Times New Roman"/>
+          <w:sz w:val="28"/>
+          <w:szCs w:val="28"/>
+        </w:rPr>
+      </w:pPr>
+      <w:r>
+        <w:rPr>
+          <w:rFonts w:ascii="Times New Roman" w:hAnsi="Times New Roman" w:cs="Times New Roman"/>
+          <w:sz w:val="28"/>
+          <w:szCs w:val="28"/>
+        </w:rPr>
+        <w:t>When we use float , box model is broken and layout changes we can see or can</w:t>
+      </w:r>
+      <w:r>
+        <w:rPr>
+          <w:rFonts w:ascii="Times New Roman" w:hAnsi="Times New Roman" w:cs="Times New Roman"/>
+          <w:sz w:val="28"/>
+          <w:szCs w:val="28"/>
+        </w:rPr>
+        <w:t>n</w:t>
+      </w:r>
+      <w:r>
+        <w:rPr>
+          <w:rFonts w:ascii="Times New Roman" w:hAnsi="Times New Roman" w:cs="Times New Roman"/>
+          <w:sz w:val="28"/>
+          <w:szCs w:val="28"/>
+        </w:rPr>
+        <w:t>ot see elements on webpage so to fix this we use overflow</w:t>
+      </w:r>
+      <w:r>
+        <w:rPr>
+          <w:rFonts w:ascii="Times New Roman" w:hAnsi="Times New Roman" w:cs="Times New Roman"/>
+          <w:sz w:val="28"/>
+          <w:szCs w:val="28"/>
+        </w:rPr>
+        <w:t xml:space="preserve"> </w:t>
+      </w:r>
+      <w:r>
+        <w:rPr>
+          <w:rFonts w:ascii="Times New Roman" w:hAnsi="Times New Roman" w:cs="Times New Roman"/>
+          <w:sz w:val="28"/>
+          <w:szCs w:val="28"/>
+        </w:rPr>
+        <w:t>:</w:t>
+      </w:r>
+      <w:r>
+        <w:rPr>
+          <w:rFonts w:ascii="Times New Roman" w:hAnsi="Times New Roman" w:cs="Times New Roman"/>
+          <w:sz w:val="28"/>
+          <w:szCs w:val="28"/>
+        </w:rPr>
+        <w:t xml:space="preserve"> </w:t>
+      </w:r>
+      <w:r>
+        <w:rPr>
+          <w:rFonts w:ascii="Times New Roman" w:hAnsi="Times New Roman" w:cs="Times New Roman"/>
+          <w:sz w:val="28"/>
+          <w:szCs w:val="28"/>
+        </w:rPr>
+        <w:t>hidden.</w:t>
+      </w:r>
+    </w:p>
+    <w:p>
+      <w:pPr>
+        <w:rPr>
+          <w:rFonts w:ascii="Times New Roman" w:hAnsi="Times New Roman" w:cs="Times New Roman"/>
+          <w:sz w:val="28"/>
+          <w:szCs w:val="28"/>
+        </w:rPr>
+      </w:pPr>
+    </w:p>
+    <w:p>
+      <w:pPr>
+        <w:jc w:val="center"/>
+        <w:rPr>
+          <w:rFonts w:ascii="Times New Roman" w:hAnsi="Times New Roman" w:cs="Times New Roman"/>
+          <w:sz w:val="28"/>
+          <w:szCs w:val="28"/>
+        </w:rPr>
+      </w:pPr>
+      <w:r>
+        <w:rPr>
+          <w:rFonts w:ascii="Times New Roman" w:hAnsi="Times New Roman" w:cs="Times New Roman"/>
+          <w:sz w:val="28"/>
+          <w:szCs w:val="28"/>
+          <w:highlight w:val="yellow"/>
+        </w:rPr>
+        <w:t>Styling tables</w:t>
+      </w:r>
+    </w:p>
+    <w:p>
+      <w:pPr>
+        <w:rPr>
+          <w:rFonts w:ascii="Times New Roman" w:hAnsi="Times New Roman" w:cs="Times New Roman"/>
+          <w:sz w:val="28"/>
+          <w:szCs w:val="28"/>
+        </w:rPr>
+      </w:pPr>
+      <w:r>
+        <w:rPr>
+          <w:rFonts w:ascii="Times New Roman" w:hAnsi="Times New Roman" w:cs="Times New Roman"/>
+          <w:sz w:val="28"/>
+          <w:szCs w:val="28"/>
+        </w:rPr>
+        <w:t>Table,th,td border: 1px solid black;</w:t>
+      </w:r>
+    </w:p>
+    <w:p>
+      <w:pPr>
+        <w:rPr>
+          <w:rFonts w:ascii="Times New Roman" w:hAnsi="Times New Roman" w:cs="Times New Roman"/>
+          <w:sz w:val="28"/>
+          <w:szCs w:val="28"/>
+        </w:rPr>
+      </w:pPr>
+      <w:r>
+        <w:rPr>
+          <w:rFonts w:ascii="Times New Roman" w:hAnsi="Times New Roman" w:cs="Times New Roman"/>
+          <w:sz w:val="28"/>
+          <w:szCs w:val="28"/>
+        </w:rPr>
+        <w:t>Border-collapse: collapse , separate;</w:t>
+      </w:r>
+    </w:p>
+    <w:p>
+      <w:pPr>
+        <w:rPr>
+          <w:rFonts w:ascii="Times New Roman" w:hAnsi="Times New Roman" w:cs="Times New Roman"/>
+          <w:sz w:val="28"/>
+          <w:szCs w:val="28"/>
+        </w:rPr>
+      </w:pPr>
+      <w:r>
+        <w:rPr>
+          <w:rFonts w:ascii="Times New Roman" w:hAnsi="Times New Roman" w:cs="Times New Roman"/>
+          <w:sz w:val="28"/>
+          <w:szCs w:val="28"/>
+        </w:rPr>
+        <w:t xml:space="preserve">Th,td { padding : </w:t>
+      </w:r>
+      <w:r>
+        <w:rPr>
+          <w:rFonts w:ascii="Times New Roman" w:hAnsi="Times New Roman" w:cs="Times New Roman"/>
+          <w:sz w:val="28"/>
+          <w:szCs w:val="28"/>
+        </w:rPr>
+        <w:t>1px</w:t>
+      </w:r>
+      <w:r>
+        <w:rPr>
+          <w:rFonts w:ascii="Times New Roman" w:hAnsi="Times New Roman" w:cs="Times New Roman"/>
+          <w:sz w:val="28"/>
+          <w:szCs w:val="28"/>
+        </w:rPr>
+        <w:t>}</w:t>
+      </w:r>
+    </w:p>
+    <w:p>
+      <w:pPr>
+        <w:rPr>
+          <w:rFonts w:ascii="Times New Roman" w:hAnsi="Times New Roman" w:cs="Times New Roman"/>
+          <w:sz w:val="28"/>
+          <w:szCs w:val="28"/>
+        </w:rPr>
+      </w:pPr>
+      <w:r>
+        <w:rPr>
+          <w:rFonts w:ascii="Times New Roman" w:hAnsi="Times New Roman" w:cs="Times New Roman"/>
+          <w:sz w:val="28"/>
+          <w:szCs w:val="28"/>
+        </w:rPr>
+        <w:t>Border-spacing : 10px</w:t>
+      </w:r>
     </w:p>
     <w:sectPr>
       <w:pgSz w:w="12240" w:h="15840"/>

</xml_diff>